<commit_message>
features/services provided by Parse.com
</commit_message>
<xml_diff>
--- a/Documents/Parse.docx
+++ b/Documents/Parse.docx
@@ -280,8 +280,6 @@
           <w:szCs w:val="28"/>
         </w:rPr>
       </w:pPr>
-      <w:bookmarkStart w:id="0" w:name="_GoBack"/>
-      <w:bookmarkEnd w:id="0"/>
       <w:r>
         <w:rPr>
           <w:sz w:val="28"/>
@@ -656,39 +654,7 @@
           <w:sz w:val="24"/>
           <w:szCs w:val="24"/>
         </w:rPr>
-        <w:t xml:space="preserve">They provide SDK for Android, </w:t>
-      </w:r>
-      <w:proofErr w:type="spellStart"/>
-      <w:r>
-        <w:rPr>
-          <w:sz w:val="24"/>
-          <w:szCs w:val="24"/>
-        </w:rPr>
-        <w:t>iOS</w:t>
-      </w:r>
-      <w:proofErr w:type="spellEnd"/>
-      <w:r>
-        <w:rPr>
-          <w:sz w:val="24"/>
-          <w:szCs w:val="24"/>
-        </w:rPr>
-        <w:t xml:space="preserve">, </w:t>
-      </w:r>
-      <w:proofErr w:type="spellStart"/>
-      <w:r>
-        <w:rPr>
-          <w:sz w:val="24"/>
-          <w:szCs w:val="24"/>
-        </w:rPr>
-        <w:t>Javascript</w:t>
-      </w:r>
-      <w:proofErr w:type="spellEnd"/>
-      <w:r>
-        <w:rPr>
-          <w:sz w:val="24"/>
-          <w:szCs w:val="24"/>
-        </w:rPr>
-        <w:t>, Windows Phone 8, Windows 8</w:t>
+        <w:t>They provide SDK for Android, iOS, Javascript, Windows Phone 8, Windows 8</w:t>
       </w:r>
       <w:r>
         <w:rPr>
@@ -715,19 +681,22 @@
     <w:p>
       <w:pPr>
         <w:rPr>
-          <w:sz w:val="24"/>
-          <w:szCs w:val="24"/>
-        </w:rPr>
-      </w:pPr>
-    </w:p>
-    <w:p>
-      <w:pPr>
-        <w:rPr>
-          <w:b/>
-          <w:sz w:val="24"/>
-          <w:szCs w:val="24"/>
-        </w:rPr>
-      </w:pPr>
+          <w:b/>
+          <w:sz w:val="24"/>
+          <w:szCs w:val="24"/>
+        </w:rPr>
+      </w:pPr>
+    </w:p>
+    <w:p>
+      <w:pPr>
+        <w:rPr>
+          <w:b/>
+          <w:sz w:val="24"/>
+          <w:szCs w:val="24"/>
+        </w:rPr>
+      </w:pPr>
+      <w:bookmarkStart w:id="0" w:name="_GoBack"/>
+      <w:bookmarkEnd w:id="0"/>
       <w:r>
         <w:rPr>
           <w:b/>
@@ -795,15 +764,7 @@
           <w:sz w:val="24"/>
           <w:szCs w:val="24"/>
         </w:rPr>
-        <w:t xml:space="preserve">Parse handles everything one needs to store data securely and efficiently in the cloud. One can store data of basic data types, locations, photos and query </w:t>
-      </w:r>
-      <w:proofErr w:type="spellStart"/>
-      <w:r>
-        <w:rPr>
-          <w:sz w:val="24"/>
-          <w:szCs w:val="24"/>
-        </w:rPr>
-        <w:t>acc</w:t>
+        <w:t>Parse handles everything one needs to store data securely and efficiently in the cloud. One can store data of basic data types, locations, photos and query acc</w:t>
       </w:r>
       <w:r>
         <w:rPr>
@@ -817,15 +778,7 @@
           <w:sz w:val="24"/>
           <w:szCs w:val="24"/>
         </w:rPr>
-        <w:t>ss</w:t>
-      </w:r>
-      <w:proofErr w:type="spellEnd"/>
-      <w:r>
-        <w:rPr>
-          <w:sz w:val="24"/>
-          <w:szCs w:val="24"/>
-        </w:rPr>
-        <w:t xml:space="preserve"> them in just few lines of code. </w:t>
+        <w:t xml:space="preserve">ss them in just few lines of code. </w:t>
       </w:r>
     </w:p>
     <w:p>
@@ -2022,23 +1975,7 @@
           <w:sz w:val="24"/>
           <w:szCs w:val="24"/>
         </w:rPr>
-        <w:t xml:space="preserve"> are on </w:t>
-      </w:r>
-      <w:proofErr w:type="spellStart"/>
-      <w:r>
-        <w:rPr>
-          <w:sz w:val="24"/>
-          <w:szCs w:val="24"/>
-        </w:rPr>
-        <w:t>iPad</w:t>
-      </w:r>
-      <w:proofErr w:type="spellEnd"/>
-      <w:r>
-        <w:rPr>
-          <w:sz w:val="24"/>
-          <w:szCs w:val="24"/>
-        </w:rPr>
-        <w:t xml:space="preserve">, Android Phone or a web browser, Parse knows who your users are and who </w:t>
+        <w:t xml:space="preserve"> are on iPad, Android Phone or a web browser, Parse knows who your users are and who </w:t>
       </w:r>
       <w:r>
         <w:rPr>
@@ -2531,23 +2468,13 @@
           <w:szCs w:val="24"/>
         </w:rPr>
       </w:pPr>
-      <w:proofErr w:type="spellStart"/>
-      <w:r>
-        <w:rPr>
-          <w:b/>
-          <w:sz w:val="24"/>
-          <w:szCs w:val="24"/>
-        </w:rPr>
-        <w:t>Javascript</w:t>
-      </w:r>
-      <w:proofErr w:type="spellEnd"/>
-      <w:r>
-        <w:rPr>
-          <w:b/>
-          <w:sz w:val="24"/>
-          <w:szCs w:val="24"/>
-        </w:rPr>
-        <w:t xml:space="preserve"> in the cloud:</w:t>
+      <w:r>
+        <w:rPr>
+          <w:b/>
+          <w:sz w:val="24"/>
+          <w:szCs w:val="24"/>
+        </w:rPr>
+        <w:t>Javascript in the cloud:</w:t>
       </w:r>
     </w:p>
     <w:p>
@@ -2565,23 +2492,7 @@
           <w:sz w:val="24"/>
           <w:szCs w:val="24"/>
         </w:rPr>
-        <w:t xml:space="preserve">Parse cloud runs the Parse </w:t>
-      </w:r>
-      <w:proofErr w:type="spellStart"/>
-      <w:r>
-        <w:rPr>
-          <w:sz w:val="24"/>
-          <w:szCs w:val="24"/>
-        </w:rPr>
-        <w:t>Javascript</w:t>
-      </w:r>
-      <w:proofErr w:type="spellEnd"/>
-      <w:r>
-        <w:rPr>
-          <w:sz w:val="24"/>
-          <w:szCs w:val="24"/>
-        </w:rPr>
-        <w:t xml:space="preserve"> SDK to access your data. </w:t>
+        <w:t xml:space="preserve">Parse cloud runs the Parse Javascript SDK to access your data. </w:t>
       </w:r>
       <w:r>
         <w:rPr>
@@ -2831,23 +2742,7 @@
           <w:sz w:val="24"/>
           <w:szCs w:val="24"/>
         </w:rPr>
-        <w:t xml:space="preserve"> accessible by clients whether it is Android, </w:t>
-      </w:r>
-      <w:proofErr w:type="spellStart"/>
-      <w:r>
-        <w:rPr>
-          <w:sz w:val="24"/>
-          <w:szCs w:val="24"/>
-        </w:rPr>
-        <w:t>iOS</w:t>
-      </w:r>
-      <w:proofErr w:type="spellEnd"/>
-      <w:r>
-        <w:rPr>
-          <w:sz w:val="24"/>
-          <w:szCs w:val="24"/>
-        </w:rPr>
-        <w:t xml:space="preserve"> or HTML5.</w:t>
+        <w:t xml:space="preserve"> accessible by clients whether it is Android, iOS or HTML5.</w:t>
       </w:r>
     </w:p>
     <w:p>
@@ -2951,39 +2846,7 @@
           <w:sz w:val="24"/>
           <w:szCs w:val="24"/>
         </w:rPr>
-        <w:t xml:space="preserve"> For example, one can send a simple text message with </w:t>
-      </w:r>
-      <w:proofErr w:type="spellStart"/>
-      <w:r>
-        <w:rPr>
-          <w:sz w:val="24"/>
-          <w:szCs w:val="24"/>
-        </w:rPr>
-        <w:t>Twilio</w:t>
-      </w:r>
-      <w:proofErr w:type="spellEnd"/>
-      <w:r>
-        <w:rPr>
-          <w:sz w:val="24"/>
-          <w:szCs w:val="24"/>
-        </w:rPr>
-        <w:t xml:space="preserve"> or email customers with </w:t>
-      </w:r>
-      <w:proofErr w:type="spellStart"/>
-      <w:r>
-        <w:rPr>
-          <w:sz w:val="24"/>
-          <w:szCs w:val="24"/>
-        </w:rPr>
-        <w:t>Mailgun</w:t>
-      </w:r>
-      <w:proofErr w:type="spellEnd"/>
-      <w:r>
-        <w:rPr>
-          <w:sz w:val="24"/>
-          <w:szCs w:val="24"/>
-        </w:rPr>
-        <w:t xml:space="preserve"> without maintaining </w:t>
+        <w:t xml:space="preserve"> For example, one can send a simple text message with Twilio or email customers with Mailgun without maintaining </w:t>
       </w:r>
       <w:r>
         <w:rPr>
@@ -3085,7 +2948,7 @@
             <w:bCs/>
             <w:noProof/>
           </w:rPr>
-          <w:t>1</w:t>
+          <w:t>3</w:t>
         </w:r>
         <w:r>
           <w:rPr>

</xml_diff>